<commit_message>
add detail work and pdf
</commit_message>
<xml_diff>
--- a/Nhóm-19-_-Phân-Tích-Dữ-Liệu-Cryptocurrency-Historical-Prices_IE221.docx
+++ b/Nhóm-19-_-Phân-Tích-Dữ-Liệu-Cryptocurrency-Historical-Prices_IE221.docx
@@ -951,14 +951,27 @@
       <w:r>
         <w:t xml:space="preserve"> </w:t>
       </w:r>
-      <w:fldSimple w:instr=" SEQ Hình \* ARABIC ">
-        <w:r>
-          <w:rPr>
-            <w:noProof/>
-          </w:rPr>
-          <w:t>1</w:t>
-        </w:r>
-      </w:fldSimple>
+      <w:r>
+        <w:fldChar w:fldCharType="begin"/>
+      </w:r>
+      <w:r>
+        <w:instrText xml:space="preserve"> SEQ Hình \* ARABIC </w:instrText>
+      </w:r>
+      <w:r>
+        <w:fldChar w:fldCharType="separate"/>
+      </w:r>
+      <w:r>
+        <w:rPr>
+          <w:noProof/>
+        </w:rPr>
+        <w:t>1</w:t>
+      </w:r>
+      <w:r>
+        <w:rPr>
+          <w:noProof/>
+        </w:rPr>
+        <w:fldChar w:fldCharType="end"/>
+      </w:r>
       <w:r>
         <w:t xml:space="preserve"> </w:t>
       </w:r>
@@ -2446,14 +2459,27 @@
       <w:r>
         <w:t xml:space="preserve"> </w:t>
       </w:r>
-      <w:fldSimple w:instr=" SEQ Hình \* ARABIC ">
-        <w:r>
-          <w:rPr>
-            <w:noProof/>
-          </w:rPr>
-          <w:t>2</w:t>
-        </w:r>
-      </w:fldSimple>
+      <w:r>
+        <w:fldChar w:fldCharType="begin"/>
+      </w:r>
+      <w:r>
+        <w:instrText xml:space="preserve"> SEQ Hình \* ARABIC </w:instrText>
+      </w:r>
+      <w:r>
+        <w:fldChar w:fldCharType="separate"/>
+      </w:r>
+      <w:r>
+        <w:rPr>
+          <w:noProof/>
+        </w:rPr>
+        <w:t>2</w:t>
+      </w:r>
+      <w:r>
+        <w:rPr>
+          <w:noProof/>
+        </w:rPr>
+        <w:fldChar w:fldCharType="end"/>
+      </w:r>
       <w:r>
         <w:rPr>
           <w:lang w:val="vi-VN"/>
@@ -2550,14 +2576,27 @@
       <w:r>
         <w:t xml:space="preserve"> </w:t>
       </w:r>
-      <w:fldSimple w:instr=" SEQ Hình \* ARABIC ">
-        <w:r>
-          <w:rPr>
-            <w:noProof/>
-          </w:rPr>
-          <w:t>3</w:t>
-        </w:r>
-      </w:fldSimple>
+      <w:r>
+        <w:fldChar w:fldCharType="begin"/>
+      </w:r>
+      <w:r>
+        <w:instrText xml:space="preserve"> SEQ Hình \* ARABIC </w:instrText>
+      </w:r>
+      <w:r>
+        <w:fldChar w:fldCharType="separate"/>
+      </w:r>
+      <w:r>
+        <w:rPr>
+          <w:noProof/>
+        </w:rPr>
+        <w:t>3</w:t>
+      </w:r>
+      <w:r>
+        <w:rPr>
+          <w:noProof/>
+        </w:rPr>
+        <w:fldChar w:fldCharType="end"/>
+      </w:r>
       <w:r>
         <w:t xml:space="preserve"> </w:t>
       </w:r>
@@ -2661,14 +2700,27 @@
       <w:r>
         <w:t xml:space="preserve"> </w:t>
       </w:r>
-      <w:fldSimple w:instr=" SEQ Hình \* ARABIC ">
-        <w:r>
-          <w:rPr>
-            <w:noProof/>
-          </w:rPr>
-          <w:t>4</w:t>
-        </w:r>
-      </w:fldSimple>
+      <w:r>
+        <w:fldChar w:fldCharType="begin"/>
+      </w:r>
+      <w:r>
+        <w:instrText xml:space="preserve"> SEQ Hình \* ARABIC </w:instrText>
+      </w:r>
+      <w:r>
+        <w:fldChar w:fldCharType="separate"/>
+      </w:r>
+      <w:r>
+        <w:rPr>
+          <w:noProof/>
+        </w:rPr>
+        <w:t>4</w:t>
+      </w:r>
+      <w:r>
+        <w:rPr>
+          <w:noProof/>
+        </w:rPr>
+        <w:fldChar w:fldCharType="end"/>
+      </w:r>
       <w:r>
         <w:t xml:space="preserve"> </w:t>
       </w:r>
@@ -2907,6 +2959,9 @@
         <w:ind w:left="1418" w:hanging="360"/>
       </w:pPr>
       <w:r>
+        <w:rPr>
+          <w:noProof/>
+        </w:rPr>
         <w:lastRenderedPageBreak/>
         <w:drawing>
           <wp:inline distT="0" distB="0" distL="0" distR="0" wp14:anchorId="684F2F8A" wp14:editId="50FC9B88">
@@ -2958,22 +3013,32 @@
       <w:r>
         <w:t xml:space="preserve"> </w:t>
       </w:r>
-      <w:fldSimple w:instr=" SEQ Hình \* ARABIC ">
-        <w:r>
-          <w:rPr>
-            <w:noProof/>
-          </w:rPr>
-          <w:t>5</w:t>
-        </w:r>
-      </w:fldSimple>
-      <w:r>
-        <w:t xml:space="preserve"> </w:t>
-      </w:r>
-      <w:r>
-        <w:t>Neural Network</w:t>
-      </w:r>
-      <w:r>
-        <w:t xml:space="preserve"> Predict </w:t>
+      <w:r>
+        <w:fldChar w:fldCharType="begin"/>
+      </w:r>
+      <w:r>
+        <w:instrText xml:space="preserve"> SEQ Hình \* ARABIC </w:instrText>
+      </w:r>
+      <w:r>
+        <w:fldChar w:fldCharType="separate"/>
+      </w:r>
+      <w:r>
+        <w:rPr>
+          <w:noProof/>
+        </w:rPr>
+        <w:t>5</w:t>
+      </w:r>
+      <w:r>
+        <w:rPr>
+          <w:noProof/>
+        </w:rPr>
+        <w:fldChar w:fldCharType="end"/>
+      </w:r>
+      <w:r>
+        <w:t xml:space="preserve"> </w:t>
+      </w:r>
+      <w:r>
+        <w:t xml:space="preserve">Neural Network Predict </w:t>
       </w:r>
       <w:proofErr w:type="gramStart"/>
       <w:r>
@@ -3013,6 +3078,9 @@
         <w:ind w:left="1418" w:hanging="360"/>
       </w:pPr>
       <w:r>
+        <w:rPr>
+          <w:noProof/>
+        </w:rPr>
         <w:lastRenderedPageBreak/>
         <w:drawing>
           <wp:inline distT="0" distB="0" distL="0" distR="0" wp14:anchorId="7556EF47" wp14:editId="29174D68">
@@ -3064,14 +3132,27 @@
       <w:r>
         <w:t xml:space="preserve"> </w:t>
       </w:r>
-      <w:fldSimple w:instr=" SEQ Hình \* ARABIC ">
-        <w:r>
-          <w:rPr>
-            <w:noProof/>
-          </w:rPr>
-          <w:t>6</w:t>
-        </w:r>
-      </w:fldSimple>
+      <w:r>
+        <w:fldChar w:fldCharType="begin"/>
+      </w:r>
+      <w:r>
+        <w:instrText xml:space="preserve"> SEQ Hình \* ARABIC </w:instrText>
+      </w:r>
+      <w:r>
+        <w:fldChar w:fldCharType="separate"/>
+      </w:r>
+      <w:r>
+        <w:rPr>
+          <w:noProof/>
+        </w:rPr>
+        <w:t>6</w:t>
+      </w:r>
+      <w:r>
+        <w:rPr>
+          <w:noProof/>
+        </w:rPr>
+        <w:fldChar w:fldCharType="end"/>
+      </w:r>
       <w:r>
         <w:t xml:space="preserve"> Linear </w:t>
       </w:r>
@@ -3116,6 +3197,9 @@
         <w:ind w:left="1411" w:hanging="360"/>
       </w:pPr>
       <w:r>
+        <w:rPr>
+          <w:noProof/>
+        </w:rPr>
         <w:lastRenderedPageBreak/>
         <w:drawing>
           <wp:inline distT="0" distB="0" distL="0" distR="0" wp14:anchorId="2038F91C" wp14:editId="059E6809">
@@ -3167,14 +3251,27 @@
       <w:r>
         <w:t xml:space="preserve"> </w:t>
       </w:r>
-      <w:fldSimple w:instr=" SEQ Hình \* ARABIC ">
-        <w:r>
-          <w:rPr>
-            <w:noProof/>
-          </w:rPr>
-          <w:t>7</w:t>
-        </w:r>
-      </w:fldSimple>
+      <w:r>
+        <w:fldChar w:fldCharType="begin"/>
+      </w:r>
+      <w:r>
+        <w:instrText xml:space="preserve"> SEQ Hình \* ARABIC </w:instrText>
+      </w:r>
+      <w:r>
+        <w:fldChar w:fldCharType="separate"/>
+      </w:r>
+      <w:r>
+        <w:rPr>
+          <w:noProof/>
+        </w:rPr>
+        <w:t>7</w:t>
+      </w:r>
+      <w:r>
+        <w:rPr>
+          <w:noProof/>
+        </w:rPr>
+        <w:fldChar w:fldCharType="end"/>
+      </w:r>
       <w:r>
         <w:t xml:space="preserve"> Lasso Predict </w:t>
       </w:r>
@@ -3216,6 +3313,9 @@
         <w:ind w:left="1418" w:hanging="360"/>
       </w:pPr>
       <w:r>
+        <w:rPr>
+          <w:noProof/>
+        </w:rPr>
         <w:lastRenderedPageBreak/>
         <w:drawing>
           <wp:inline distT="0" distB="0" distL="0" distR="0" wp14:anchorId="4A393A27" wp14:editId="1078CB34">
@@ -3267,14 +3367,27 @@
       <w:r>
         <w:t xml:space="preserve"> </w:t>
       </w:r>
-      <w:fldSimple w:instr=" SEQ Hình \* ARABIC ">
-        <w:r>
-          <w:rPr>
-            <w:noProof/>
-          </w:rPr>
-          <w:t>8</w:t>
-        </w:r>
-      </w:fldSimple>
+      <w:r>
+        <w:fldChar w:fldCharType="begin"/>
+      </w:r>
+      <w:r>
+        <w:instrText xml:space="preserve"> SEQ Hình \* ARABIC </w:instrText>
+      </w:r>
+      <w:r>
+        <w:fldChar w:fldCharType="separate"/>
+      </w:r>
+      <w:r>
+        <w:rPr>
+          <w:noProof/>
+        </w:rPr>
+        <w:t>8</w:t>
+      </w:r>
+      <w:r>
+        <w:rPr>
+          <w:noProof/>
+        </w:rPr>
+        <w:fldChar w:fldCharType="end"/>
+      </w:r>
       <w:r>
         <w:t xml:space="preserve"> Decision Tree </w:t>
       </w:r>
@@ -4456,15 +4569,32 @@
           <w:lang w:val="vi-VN"/>
         </w:rPr>
       </w:pPr>
-      <w:hyperlink r:id="rId20" w:history="1">
-        <w:r>
-          <w:rPr>
-            <w:rStyle w:val="Hyperlink"/>
-            <w:lang w:val="vi-VN"/>
-          </w:rPr>
-          <w:t>Cryptocurrency Historical Prices | Kaggle</w:t>
-        </w:r>
-      </w:hyperlink>
+      <w:r>
+        <w:fldChar w:fldCharType="begin"/>
+      </w:r>
+      <w:r>
+        <w:rPr>
+          <w:lang w:val="vi-VN"/>
+        </w:rPr>
+        <w:instrText xml:space="preserve"> HYPERLINK "https://www.kaggle.com/datasets/sudalairajkumar/cryptocurrencypricehistory/code?resource=download" </w:instrText>
+      </w:r>
+      <w:r>
+        <w:fldChar w:fldCharType="separate"/>
+      </w:r>
+      <w:r>
+        <w:rPr>
+          <w:rStyle w:val="Hyperlink"/>
+          <w:lang w:val="vi-VN"/>
+        </w:rPr>
+        <w:t>Cryptocurrency Historical Prices | Kaggle</w:t>
+      </w:r>
+      <w:r>
+        <w:rPr>
+          <w:rStyle w:val="Hyperlink"/>
+          <w:lang w:val="vi-VN"/>
+        </w:rPr>
+        <w:fldChar w:fldCharType="end"/>
+      </w:r>
       <w:r>
         <w:rPr>
           <w:lang w:val="vi-VN"/>
@@ -4477,7 +4607,7 @@
         <w:spacing w:after="160" w:line="259" w:lineRule="auto"/>
         <w:jc w:val="left"/>
       </w:pPr>
-      <w:hyperlink r:id="rId21" w:history="1">
+      <w:hyperlink r:id="rId20" w:history="1">
         <w:r>
           <w:rPr>
             <w:rStyle w:val="Hyperlink"/>
@@ -4531,7 +4661,7 @@
         <w:spacing w:after="160" w:line="259" w:lineRule="auto"/>
         <w:jc w:val="left"/>
       </w:pPr>
-      <w:hyperlink r:id="rId22" w:history="1">
+      <w:hyperlink r:id="rId21" w:history="1">
         <w:r>
           <w:rPr>
             <w:rStyle w:val="Hyperlink"/>
@@ -4614,7 +4744,7 @@
         <w:spacing w:after="160" w:line="259" w:lineRule="auto"/>
         <w:jc w:val="left"/>
       </w:pPr>
-      <w:hyperlink r:id="rId23" w:history="1">
+      <w:hyperlink r:id="rId22" w:history="1">
         <w:proofErr w:type="spellStart"/>
         <w:r>
           <w:rPr>
@@ -4748,7 +4878,7 @@
         <w:spacing w:after="160" w:line="259" w:lineRule="auto"/>
         <w:jc w:val="left"/>
       </w:pPr>
-      <w:hyperlink r:id="rId24" w:history="1">
+      <w:hyperlink r:id="rId23" w:history="1">
         <w:proofErr w:type="spellStart"/>
         <w:r>
           <w:rPr>
@@ -5362,7 +5492,7 @@
               <w:rPr>
                 <w:noProof/>
               </w:rPr>
-              <w:t>5</w:t>
+              <w:t>9</w:t>
             </w:r>
             <w:r>
               <w:fldChar w:fldCharType="end"/>
@@ -5417,7 +5547,7 @@
               <w:rPr>
                 <w:noProof/>
               </w:rPr>
-              <w:t>5</w:t>
+              <w:t>9</w:t>
             </w:r>
             <w:r>
               <w:fldChar w:fldCharType="end"/>
@@ -5472,7 +5602,7 @@
               <w:rPr>
                 <w:noProof/>
               </w:rPr>
-              <w:t>5</w:t>
+              <w:t>9</w:t>
             </w:r>
             <w:r>
               <w:fldChar w:fldCharType="end"/>
@@ -5512,7 +5642,7 @@
               <w:rPr>
                 <w:noProof/>
               </w:rPr>
-              <w:t>2</w:t>
+              <w:t>1</w:t>
             </w:r>
             <w:r>
               <w:fldChar w:fldCharType="end"/>
@@ -5824,7 +5954,7 @@
     </w:tbl>
     <w:p/>
     <w:sectPr>
-      <w:footerReference w:type="default" r:id="rId25"/>
+      <w:footerReference w:type="default" r:id="rId24"/>
       <w:pgSz w:w="11907" w:h="16840"/>
       <w:pgMar w:top="1440" w:right="1134" w:bottom="1440" w:left="1701" w:header="709" w:footer="709" w:gutter="0"/>
       <w:pgNumType w:start="0"/>
@@ -9043,10 +9173,6 @@
 </file>
 
 <file path=customXml/item1.xml><?xml version="1.0" encoding="utf-8"?>
-<b:Sources xmlns:b="http://schemas.openxmlformats.org/officeDocument/2006/bibliography" xmlns="http://schemas.openxmlformats.org/officeDocument/2006/bibliography" SelectedStyle="\IEEE2006OfficeOnline.xsl" StyleName="IEEE" Version="2006"/>
-</file>
-
-<file path=customXml/item2.xml><?xml version="1.0" encoding="utf-8"?>
 <s:customData xmlns="http://www.wps.cn/officeDocument/2013/wpsCustomData" xmlns:s="http://www.wps.cn/officeDocument/2013/wpsCustomData">
   <customSectProps>
     <customSectPr/>
@@ -9059,18 +9185,22 @@
 </s:customData>
 </file>
 
+<file path=customXml/item2.xml><?xml version="1.0" encoding="utf-8"?>
+<b:Sources xmlns:b="http://schemas.openxmlformats.org/officeDocument/2006/bibliography" xmlns="http://schemas.openxmlformats.org/officeDocument/2006/bibliography" SelectedStyle="\IEEE2006OfficeOnline.xsl" StyleName="IEEE" Version="2006"/>
+</file>
+
 <file path=customXml/itemProps1.xml><?xml version="1.0" encoding="utf-8"?>
+<ds:datastoreItem xmlns:ds="http://schemas.openxmlformats.org/officeDocument/2006/customXml" ds:itemID="{B1977F7D-205B-4081-913C-38D41E755F92}">
+  <ds:schemaRefs>
+    <ds:schemaRef ds:uri="http://www.wps.cn/officeDocument/2013/wpsCustomData"/>
+  </ds:schemaRefs>
+</ds:datastoreItem>
+</file>
+
+<file path=customXml/itemProps2.xml><?xml version="1.0" encoding="utf-8"?>
 <ds:datastoreItem xmlns:ds="http://schemas.openxmlformats.org/officeDocument/2006/customXml" ds:itemID="{78D6E7C0-4461-48FE-8086-FBBCDACE5CBF}">
   <ds:schemaRefs>
     <ds:schemaRef ds:uri="http://schemas.openxmlformats.org/officeDocument/2006/bibliography"/>
   </ds:schemaRefs>
 </ds:datastoreItem>
-</file>
-
-<file path=customXml/itemProps2.xml><?xml version="1.0" encoding="utf-8"?>
-<ds:datastoreItem xmlns:ds="http://schemas.openxmlformats.org/officeDocument/2006/customXml" ds:itemID="{B1977F7D-205B-4081-913C-38D41E755F92}">
-  <ds:schemaRefs>
-    <ds:schemaRef ds:uri="http://www.wps.cn/officeDocument/2013/wpsCustomData"/>
-  </ds:schemaRefs>
-</ds:datastoreItem>
 </file>
</xml_diff>